<commit_message>
Software analyse updated & uitgebreid
Aanogepaste versie op basis van feedback
</commit_message>
<xml_diff>
--- a/LO2/Software/Software Advise FreshChoise POW (NOT FINAL).docx
+++ b/LO2/Software/Software Advise FreshChoise POW (NOT FINAL).docx
@@ -257,6 +257,120 @@
           <w:rFonts w:ascii="Arial" w:hAnsi="Arial" w:cs="Arial"/>
         </w:rPr>
       </w:pPr>
+      <w:r>
+        <w:rPr>
+          <w:rFonts w:ascii="Arial" w:hAnsi="Arial" w:cs="Arial"/>
+        </w:rPr>
+        <w:br w:type="page"/>
+      </w:r>
+    </w:p>
+    <w:sdt>
+      <w:sdtPr>
+        <w:id w:val="1997524920"/>
+        <w:docPartObj>
+          <w:docPartGallery w:val="Table of Contents"/>
+          <w:docPartUnique/>
+        </w:docPartObj>
+      </w:sdtPr>
+      <w:sdtEndPr>
+        <w:rPr>
+          <w:rFonts w:asciiTheme="minorHAnsi" w:eastAsiaTheme="minorHAnsi" w:hAnsiTheme="minorHAnsi" w:cstheme="minorBidi"/>
+          <w:b/>
+          <w:bCs/>
+          <w:noProof/>
+          <w:color w:val="auto"/>
+          <w:kern w:val="2"/>
+          <w:sz w:val="24"/>
+          <w:szCs w:val="24"/>
+          <w:lang w:val="nl-NL"/>
+          <w14:ligatures w14:val="standardContextual"/>
+        </w:rPr>
+      </w:sdtEndPr>
+      <w:sdtContent>
+        <w:p>
+          <w:pPr>
+            <w:pStyle w:val="TOCHeading"/>
+          </w:pPr>
+          <w:r>
+            <w:t>Contents</w:t>
+          </w:r>
+        </w:p>
+        <w:p>
+          <w:pPr>
+            <w:rPr>
+              <w:lang w:val="en-US"/>
+            </w:rPr>
+          </w:pPr>
+          <w:r>
+            <w:fldChar w:fldCharType="begin"/>
+          </w:r>
+          <w:r>
+            <w:rPr>
+              <w:lang w:val="en-US"/>
+            </w:rPr>
+            <w:instrText xml:space="preserve"> TOC \o "1-3" \h \z \u </w:instrText>
+          </w:r>
+          <w:r>
+            <w:fldChar w:fldCharType="separate"/>
+          </w:r>
+          <w:r>
+            <w:rPr>
+              <w:b/>
+              <w:bCs/>
+              <w:noProof/>
+              <w:lang w:val="en-US"/>
+            </w:rPr>
+            <w:t>No table of contents entries found.</w:t>
+          </w:r>
+          <w:r>
+            <w:rPr>
+              <w:b/>
+              <w:bCs/>
+              <w:noProof/>
+            </w:rPr>
+            <w:fldChar w:fldCharType="end"/>
+          </w:r>
+        </w:p>
+      </w:sdtContent>
+    </w:sdt>
+    <w:p>
+      <w:pPr>
+        <w:rPr>
+          <w:rFonts w:ascii="Arial" w:hAnsi="Arial" w:cs="Arial"/>
+          <w:lang w:val="en-US"/>
+        </w:rPr>
+      </w:pPr>
+      <w:r>
+        <w:rPr>
+          <w:rFonts w:ascii="Arial" w:hAnsi="Arial" w:cs="Arial"/>
+          <w:lang w:val="en-US"/>
+        </w:rPr>
+        <w:br w:type="page"/>
+      </w:r>
+    </w:p>
+    <w:p>
+      <w:pPr>
+        <w:rPr>
+          <w:rFonts w:ascii="Arial" w:hAnsi="Arial" w:cs="Arial"/>
+          <w:lang w:val="en-US"/>
+        </w:rPr>
+      </w:pPr>
+    </w:p>
+    <w:p>
+      <w:pPr>
+        <w:rPr>
+          <w:rFonts w:ascii="Arial" w:hAnsi="Arial" w:cs="Arial"/>
+          <w:lang w:val="en-US"/>
+        </w:rPr>
+      </w:pPr>
+    </w:p>
+    <w:p>
+      <w:pPr>
+        <w:rPr>
+          <w:rFonts w:ascii="Arial" w:hAnsi="Arial" w:cs="Arial"/>
+          <w:lang w:val="en-US"/>
+        </w:rPr>
+      </w:pPr>
     </w:p>
     <w:p>
       <w:pPr>
@@ -1463,44 +1577,52 @@
         </w:numPr>
         <w:rPr>
           <w:rFonts w:ascii="Arial" w:hAnsi="Arial" w:cs="Arial"/>
-        </w:rPr>
-      </w:pPr>
+          <w:lang w:val="en-US"/>
+        </w:rPr>
+      </w:pPr>
+      <w:proofErr w:type="spellStart"/>
       <w:r>
         <w:rPr>
           <w:rFonts w:ascii="Arial" w:hAnsi="Arial" w:cs="Arial"/>
           <w:b/>
           <w:bCs/>
-        </w:rPr>
-        <w:t>Alternatieven:</w:t>
-      </w:r>
-      <w:r>
-        <w:rPr>
-          <w:rFonts w:ascii="Arial" w:hAnsi="Arial" w:cs="Arial"/>
-        </w:rPr>
-        <w:t xml:space="preserve"> </w:t>
+          <w:lang w:val="en-US"/>
+        </w:rPr>
+        <w:t>Alternatieven</w:t>
+      </w:r>
+      <w:proofErr w:type="spellEnd"/>
+      <w:r>
+        <w:rPr>
+          <w:rFonts w:ascii="Arial" w:hAnsi="Arial" w:cs="Arial"/>
+          <w:b/>
+          <w:bCs/>
+          <w:lang w:val="en-US"/>
+        </w:rPr>
+        <w:t>:</w:t>
+      </w:r>
+      <w:r>
+        <w:rPr>
+          <w:rFonts w:ascii="Arial" w:hAnsi="Arial" w:cs="Arial"/>
+          <w:lang w:val="en-US"/>
+        </w:rPr>
+        <w:t xml:space="preserve"> Laravel/PHP, Python/Django, .NET, of </w:t>
       </w:r>
       <w:proofErr w:type="spellStart"/>
       <w:r>
         <w:rPr>
           <w:rFonts w:ascii="Arial" w:hAnsi="Arial" w:cs="Arial"/>
-        </w:rPr>
-        <w:t>Laravel</w:t>
+          <w:lang w:val="en-US"/>
+        </w:rPr>
+        <w:t>hybride</w:t>
       </w:r>
       <w:proofErr w:type="spellEnd"/>
       <w:r>
         <w:rPr>
           <w:rFonts w:ascii="Arial" w:hAnsi="Arial" w:cs="Arial"/>
-        </w:rPr>
-        <w:t xml:space="preserve">/PHP, Python/Django, .NET, of hybride mobile </w:t>
-      </w:r>
-      <w:proofErr w:type="spellStart"/>
-      <w:r>
-        <w:rPr>
-          <w:rFonts w:ascii="Arial" w:hAnsi="Arial" w:cs="Arial"/>
-        </w:rPr>
-        <w:t>frameworks</w:t>
-      </w:r>
-      <w:proofErr w:type="spellEnd"/>
+          <w:lang w:val="en-US"/>
+        </w:rPr>
+        <w:t xml:space="preserve"> mobile frameworks</w:t>
+      </w:r>
     </w:p>
     <w:p>
       <w:pPr>
@@ -1810,6 +1932,7 @@
           <w:rFonts w:ascii="Arial" w:hAnsi="Arial" w:cs="Arial"/>
           <w:b/>
           <w:bCs/>
+          <w:lang w:val="en-US"/>
         </w:rPr>
       </w:pPr>
       <w:r>
@@ -1817,27 +1940,10 @@
           <w:rFonts w:ascii="Arial" w:hAnsi="Arial" w:cs="Arial"/>
           <w:b/>
           <w:bCs/>
+          <w:lang w:val="en-US"/>
         </w:rPr>
         <w:lastRenderedPageBreak/>
-        <w:t xml:space="preserve">3.3 Backend: Node.js + </w:t>
-      </w:r>
-      <w:proofErr w:type="spellStart"/>
-      <w:r>
-        <w:rPr>
-          <w:rFonts w:ascii="Arial" w:hAnsi="Arial" w:cs="Arial"/>
-          <w:b/>
-          <w:bCs/>
-        </w:rPr>
-        <w:t>TypeScript</w:t>
-      </w:r>
-      <w:proofErr w:type="spellEnd"/>
-      <w:r>
-        <w:rPr>
-          <w:rFonts w:ascii="Arial" w:hAnsi="Arial" w:cs="Arial"/>
-          <w:b/>
-          <w:bCs/>
-        </w:rPr>
-        <w:t xml:space="preserve"> (Express)</w:t>
+        <w:t>3.3 Backend: Node.js + TypeScript (Express)</w:t>
       </w:r>
     </w:p>
     <w:p>
@@ -4133,21 +4239,7 @@
             <w:rStyle w:val="Hyperlink"/>
             <w:rFonts w:ascii="Arial" w:hAnsi="Arial" w:cs="Arial"/>
           </w:rPr>
-          <w:t>Hosti</w:t>
-        </w:r>
-        <w:r>
-          <w:rPr>
-            <w:rStyle w:val="Hyperlink"/>
-            <w:rFonts w:ascii="Arial" w:hAnsi="Arial" w:cs="Arial"/>
-          </w:rPr>
-          <w:t>n</w:t>
-        </w:r>
-        <w:r>
-          <w:rPr>
-            <w:rStyle w:val="Hyperlink"/>
-            <w:rFonts w:ascii="Arial" w:hAnsi="Arial" w:cs="Arial"/>
-          </w:rPr>
-          <w:t>ger+1</w:t>
+          <w:t>Hostinger+1</w:t>
         </w:r>
       </w:hyperlink>
     </w:p>
@@ -4179,21 +4271,7 @@
             <w:rStyle w:val="Hyperlink"/>
             <w:rFonts w:ascii="Arial" w:hAnsi="Arial" w:cs="Arial"/>
           </w:rPr>
-          <w:t>knguru.</w:t>
-        </w:r>
-        <w:r>
-          <w:rPr>
-            <w:rStyle w:val="Hyperlink"/>
-            <w:rFonts w:ascii="Arial" w:hAnsi="Arial" w:cs="Arial"/>
-          </w:rPr>
-          <w:t>d</w:t>
-        </w:r>
-        <w:r>
-          <w:rPr>
-            <w:rStyle w:val="Hyperlink"/>
-            <w:rFonts w:ascii="Arial" w:hAnsi="Arial" w:cs="Arial"/>
-          </w:rPr>
-          <w:t>e</w:t>
+          <w:t>knguru.de</w:t>
         </w:r>
       </w:hyperlink>
     </w:p>
@@ -4293,7 +4371,6 @@
       <w:pPr>
         <w:rPr>
           <w:rFonts w:ascii="Arial" w:hAnsi="Arial" w:cs="Arial"/>
-          <w:lang w:val="en-GB"/>
         </w:rPr>
       </w:pPr>
       <w:r>
@@ -4763,55 +4840,31 @@
         </w:numPr>
         <w:rPr>
           <w:rFonts w:ascii="Arial" w:hAnsi="Arial" w:cs="Arial"/>
-        </w:rPr>
-      </w:pPr>
-      <w:r>
-        <w:rPr>
-          <w:rFonts w:ascii="Arial" w:hAnsi="Arial" w:cs="Arial"/>
-        </w:rPr>
-        <w:t xml:space="preserve">Gratis </w:t>
+          <w:lang w:val="en-US"/>
+        </w:rPr>
+      </w:pPr>
+      <w:r>
+        <w:rPr>
+          <w:rFonts w:ascii="Arial" w:hAnsi="Arial" w:cs="Arial"/>
+          <w:lang w:val="en-US"/>
+        </w:rPr>
+        <w:t>Gratis cloud tiers (</w:t>
       </w:r>
       <w:proofErr w:type="spellStart"/>
       <w:r>
         <w:rPr>
           <w:rFonts w:ascii="Arial" w:hAnsi="Arial" w:cs="Arial"/>
-        </w:rPr>
-        <w:t>cloud</w:t>
+          <w:lang w:val="en-US"/>
+        </w:rPr>
+        <w:t>bijv</w:t>
       </w:r>
       <w:proofErr w:type="spellEnd"/>
       <w:r>
         <w:rPr>
           <w:rFonts w:ascii="Arial" w:hAnsi="Arial" w:cs="Arial"/>
-        </w:rPr>
-        <w:t xml:space="preserve"> </w:t>
-      </w:r>
-      <w:proofErr w:type="spellStart"/>
-      <w:r>
-        <w:rPr>
-          <w:rFonts w:ascii="Arial" w:hAnsi="Arial" w:cs="Arial"/>
-        </w:rPr>
-        <w:t>tiers</w:t>
-      </w:r>
-      <w:proofErr w:type="spellEnd"/>
-      <w:r>
-        <w:rPr>
-          <w:rFonts w:ascii="Arial" w:hAnsi="Arial" w:cs="Arial"/>
-        </w:rPr>
-        <w:t xml:space="preserve"> (bijv. </w:t>
-      </w:r>
-      <w:proofErr w:type="spellStart"/>
-      <w:r>
-        <w:rPr>
-          <w:rFonts w:ascii="Arial" w:hAnsi="Arial" w:cs="Arial"/>
-        </w:rPr>
-        <w:t>frontend-only</w:t>
-      </w:r>
-      <w:proofErr w:type="spellEnd"/>
-      <w:r>
-        <w:rPr>
-          <w:rFonts w:ascii="Arial" w:hAnsi="Arial" w:cs="Arial"/>
-        </w:rPr>
-        <w:t xml:space="preserve"> hosting)</w:t>
+          <w:lang w:val="en-US"/>
+        </w:rPr>
+        <w:t>. frontend-only hosting)</w:t>
       </w:r>
     </w:p>
     <w:p>
@@ -5095,22 +5148,57 @@
             <w:pPr>
               <w:rPr>
                 <w:rFonts w:ascii="Arial" w:hAnsi="Arial" w:cs="Arial"/>
+                <w:lang w:val="en-US"/>
               </w:rPr>
             </w:pPr>
+            <w:proofErr w:type="spellStart"/>
             <w:r>
               <w:rPr>
                 <w:rFonts w:ascii="Arial" w:hAnsi="Arial" w:cs="Arial"/>
+                <w:lang w:val="en-US"/>
               </w:rPr>
-              <w:t>Weekplanning en prioritering must-</w:t>
+              <w:t>Weekplanning</w:t>
+            </w:r>
+            <w:proofErr w:type="spellEnd"/>
+            <w:r>
+              <w:rPr>
+                <w:rFonts w:ascii="Arial" w:hAnsi="Arial" w:cs="Arial"/>
+                <w:lang w:val="en-US"/>
+              </w:rPr>
+              <w:t xml:space="preserve"> </w:t>
             </w:r>
             <w:proofErr w:type="spellStart"/>
             <w:r>
               <w:rPr>
                 <w:rFonts w:ascii="Arial" w:hAnsi="Arial" w:cs="Arial"/>
+                <w:lang w:val="en-US"/>
               </w:rPr>
-              <w:t>haves</w:t>
+              <w:t>en</w:t>
             </w:r>
             <w:proofErr w:type="spellEnd"/>
+            <w:r>
+              <w:rPr>
+                <w:rFonts w:ascii="Arial" w:hAnsi="Arial" w:cs="Arial"/>
+                <w:lang w:val="en-US"/>
+              </w:rPr>
+              <w:t xml:space="preserve"> </w:t>
+            </w:r>
+            <w:proofErr w:type="spellStart"/>
+            <w:r>
+              <w:rPr>
+                <w:rFonts w:ascii="Arial" w:hAnsi="Arial" w:cs="Arial"/>
+                <w:lang w:val="en-US"/>
+              </w:rPr>
+              <w:t>prioritering</w:t>
+            </w:r>
+            <w:proofErr w:type="spellEnd"/>
+            <w:r>
+              <w:rPr>
+                <w:rFonts w:ascii="Arial" w:hAnsi="Arial" w:cs="Arial"/>
+                <w:lang w:val="en-US"/>
+              </w:rPr>
+              <w:t xml:space="preserve"> must-haves</w:t>
+            </w:r>
           </w:p>
         </w:tc>
       </w:tr>
@@ -10294,6 +10382,7 @@
   <w:style w:type="character" w:default="1" w:styleId="DefaultParagraphFont">
     <w:name w:val="Default Paragraph Font"/>
     <w:uiPriority w:val="1"/>
+    <w:semiHidden/>
     <w:unhideWhenUsed/>
   </w:style>
   <w:style w:type="table" w:default="1" w:styleId="TableNormal">
@@ -10714,6 +10803,26 @@
       <w:u w:val="single"/>
     </w:rPr>
   </w:style>
+  <w:style w:type="paragraph" w:styleId="TOCHeading">
+    <w:name w:val="TOC Heading"/>
+    <w:basedOn w:val="Heading1"/>
+    <w:next w:val="Normal"/>
+    <w:uiPriority w:val="39"/>
+    <w:unhideWhenUsed/>
+    <w:qFormat/>
+    <w:rsid w:val="00701312"/>
+    <w:pPr>
+      <w:spacing w:before="240" w:after="0" w:line="259" w:lineRule="auto"/>
+      <w:outlineLvl w:val="9"/>
+    </w:pPr>
+    <w:rPr>
+      <w:kern w:val="0"/>
+      <w:sz w:val="32"/>
+      <w:szCs w:val="32"/>
+      <w:lang w:val="en-US"/>
+      <w14:ligatures w14:val="none"/>
+    </w:rPr>
+  </w:style>
 </w:styles>
 </file>
 

</xml_diff>